<commit_message>
vuejs versionning de la leçon non expliqué
</commit_message>
<xml_diff>
--- a/algorithmie/exercice.docx
+++ b/algorithmie/exercice.docx
@@ -83,15 +83,78 @@
         <w:rPr>
           <w:color w:val="FF0000"/>
         </w:rPr>
-        <w:t>MESURE DE L EFFICACITÉ</w:t>
-      </w:r>
-    </w:p>
-    <w:p>
-      <w:r>
+        <w:t xml:space="preserve">MESURE DE </w:t>
+      </w:r>
+      <w:r>
+        <w:rPr>
+          <w:color w:val="FF0000"/>
+        </w:rPr>
+        <w:t>L’EFFICACITÉ</w:t>
+      </w:r>
+    </w:p>
+    <w:p>
+      <w:r>
+        <w:rPr>
+          <w:highlight w:val="yellow"/>
+        </w:rPr>
         <w:t>EXEMPLE 1</w:t>
       </w:r>
       <w:r>
-        <w:t xml:space="preserve"> (page 4)</w:t>
+        <w:rPr>
+          <w:highlight w:val="yellow"/>
+        </w:rPr>
+        <w:t xml:space="preserve"> (page </w:t>
+      </w:r>
+      <w:r>
+        <w:rPr>
+          <w:highlight w:val="yellow"/>
+        </w:rPr>
+        <w:t>4</w:t>
+      </w:r>
+      <w:r>
+        <w:rPr>
+          <w:highlight w:val="yellow"/>
+        </w:rPr>
+        <w:t>)</w:t>
+      </w:r>
+    </w:p>
+    <w:p>
+      <w:r>
+        <w:drawing>
+          <wp:inline distT="0" distB="0" distL="0" distR="0" wp14:anchorId="0518FC53" wp14:editId="07FAAEAD">
+            <wp:extent cx="4887905" cy="1808329"/>
+            <wp:effectExtent l="0" t="0" r="8255" b="1905"/>
+            <wp:docPr id="1" name="Image 1"/>
+            <wp:cNvGraphicFramePr>
+              <a:graphicFrameLocks xmlns:a="http://schemas.openxmlformats.org/drawingml/2006/main" noChangeAspect="1"/>
+            </wp:cNvGraphicFramePr>
+            <a:graphic xmlns:a="http://schemas.openxmlformats.org/drawingml/2006/main">
+              <a:graphicData uri="http://schemas.openxmlformats.org/drawingml/2006/picture">
+                <pic:pic xmlns:pic="http://schemas.openxmlformats.org/drawingml/2006/picture">
+                  <pic:nvPicPr>
+                    <pic:cNvPr id="1" name=""/>
+                    <pic:cNvPicPr/>
+                  </pic:nvPicPr>
+                  <pic:blipFill>
+                    <a:blip r:embed="rId5"/>
+                    <a:stretch>
+                      <a:fillRect/>
+                    </a:stretch>
+                  </pic:blipFill>
+                  <pic:spPr>
+                    <a:xfrm>
+                      <a:off x="0" y="0"/>
+                      <a:ext cx="4921336" cy="1820697"/>
+                    </a:xfrm>
+                    <a:prstGeom prst="rect">
+                      <a:avLst/>
+                    </a:prstGeom>
+                  </pic:spPr>
+                </pic:pic>
+              </a:graphicData>
+            </a:graphic>
+          </wp:inline>
+        </w:drawing>
       </w:r>
     </w:p>
     <w:p>
@@ -438,31 +501,73 @@
         </m:oMath>
       </m:oMathPara>
     </w:p>
-    <w:p>
-      <w:pPr>
-        <w:pStyle w:val="Titre4"/>
-        <w:rPr>
-          <w:rFonts w:eastAsiaTheme="minorEastAsia"/>
-        </w:rPr>
-      </w:pPr>
-      <w:r>
-        <w:rPr>
-          <w:rFonts w:eastAsiaTheme="minorEastAsia"/>
-        </w:rPr>
-        <w:t>Caractérisation du cas général</w:t>
-      </w:r>
-    </w:p>
-    <w:p>
-      <w:r>
+    <w:p/>
+    <w:p/>
+    <w:p/>
+    <w:p/>
+    <w:p/>
+    <w:p/>
+    <w:p/>
+    <w:p/>
+    <w:p/>
+    <w:p/>
+    <w:p>
+      <w:r>
+        <w:lastRenderedPageBreak/>
         <w:t>//////////////////////////////////////////////////</w:t>
       </w:r>
     </w:p>
     <w:p>
       <w:r>
+        <w:rPr>
+          <w:highlight w:val="yellow"/>
+        </w:rPr>
         <w:t>EXEMPLE 2</w:t>
       </w:r>
       <w:r>
+        <w:rPr>
+          <w:highlight w:val="yellow"/>
+        </w:rPr>
         <w:t xml:space="preserve"> (page 4)</w:t>
+      </w:r>
+    </w:p>
+    <w:p>
+      <w:r>
+        <w:drawing>
+          <wp:inline distT="0" distB="0" distL="0" distR="0" wp14:anchorId="4CE6FDC6" wp14:editId="34D60FB3">
+            <wp:extent cx="2595140" cy="1924334"/>
+            <wp:effectExtent l="0" t="0" r="0" b="0"/>
+            <wp:docPr id="2" name="Image 2" descr="Une image contenant texte&#10;&#10;Description générée automatiquement"/>
+            <wp:cNvGraphicFramePr>
+              <a:graphicFrameLocks xmlns:a="http://schemas.openxmlformats.org/drawingml/2006/main" noChangeAspect="1"/>
+            </wp:cNvGraphicFramePr>
+            <a:graphic xmlns:a="http://schemas.openxmlformats.org/drawingml/2006/main">
+              <a:graphicData uri="http://schemas.openxmlformats.org/drawingml/2006/picture">
+                <pic:pic xmlns:pic="http://schemas.openxmlformats.org/drawingml/2006/picture">
+                  <pic:nvPicPr>
+                    <pic:cNvPr id="2" name="Image 2" descr="Une image contenant texte&#10;&#10;Description générée automatiquement"/>
+                    <pic:cNvPicPr/>
+                  </pic:nvPicPr>
+                  <pic:blipFill>
+                    <a:blip r:embed="rId6"/>
+                    <a:stretch>
+                      <a:fillRect/>
+                    </a:stretch>
+                  </pic:blipFill>
+                  <pic:spPr>
+                    <a:xfrm>
+                      <a:off x="0" y="0"/>
+                      <a:ext cx="2620724" cy="1943305"/>
+                    </a:xfrm>
+                    <a:prstGeom prst="rect">
+                      <a:avLst/>
+                    </a:prstGeom>
+                  </pic:spPr>
+                </pic:pic>
+              </a:graphicData>
+            </a:graphic>
+          </wp:inline>
+        </w:drawing>
       </w:r>
     </w:p>
     <w:p>
@@ -1045,20 +1150,15 @@
       </w:pPr>
     </w:p>
     <w:p/>
-    <w:p>
-      <w:pPr>
-        <w:pStyle w:val="Titre4"/>
-        <w:rPr>
-          <w:rFonts w:eastAsiaTheme="minorEastAsia"/>
-        </w:rPr>
-      </w:pPr>
-      <w:r>
-        <w:rPr>
-          <w:rFonts w:eastAsiaTheme="minorEastAsia"/>
-        </w:rPr>
-        <w:t>Caractérisation du cas général</w:t>
-      </w:r>
-    </w:p>
+    <w:p/>
+    <w:p/>
+    <w:p/>
+    <w:p/>
+    <w:p/>
+    <w:p/>
+    <w:p/>
+    <w:p/>
+    <w:p/>
     <w:p>
       <w:r>
         <w:t>//////////////////////////////////////////////////</w:t>
@@ -1066,10 +1166,55 @@
     </w:p>
     <w:p>
       <w:r>
+        <w:rPr>
+          <w:highlight w:val="yellow"/>
+        </w:rPr>
         <w:t>EXEMPLE 3</w:t>
       </w:r>
       <w:r>
+        <w:rPr>
+          <w:highlight w:val="yellow"/>
+        </w:rPr>
         <w:t xml:space="preserve"> (page 5)</w:t>
+      </w:r>
+    </w:p>
+    <w:p>
+      <w:r>
+        <w:drawing>
+          <wp:inline distT="0" distB="0" distL="0" distR="0" wp14:anchorId="75103B74" wp14:editId="4815A9B4">
+            <wp:extent cx="3923731" cy="1422438"/>
+            <wp:effectExtent l="0" t="0" r="635" b="6350"/>
+            <wp:docPr id="3" name="Image 3" descr="Une image contenant texte&#10;&#10;Description générée automatiquement"/>
+            <wp:cNvGraphicFramePr>
+              <a:graphicFrameLocks xmlns:a="http://schemas.openxmlformats.org/drawingml/2006/main" noChangeAspect="1"/>
+            </wp:cNvGraphicFramePr>
+            <a:graphic xmlns:a="http://schemas.openxmlformats.org/drawingml/2006/main">
+              <a:graphicData uri="http://schemas.openxmlformats.org/drawingml/2006/picture">
+                <pic:pic xmlns:pic="http://schemas.openxmlformats.org/drawingml/2006/picture">
+                  <pic:nvPicPr>
+                    <pic:cNvPr id="3" name="Image 3" descr="Une image contenant texte&#10;&#10;Description générée automatiquement"/>
+                    <pic:cNvPicPr/>
+                  </pic:nvPicPr>
+                  <pic:blipFill>
+                    <a:blip r:embed="rId7"/>
+                    <a:stretch>
+                      <a:fillRect/>
+                    </a:stretch>
+                  </pic:blipFill>
+                  <pic:spPr>
+                    <a:xfrm>
+                      <a:off x="0" y="0"/>
+                      <a:ext cx="3934142" cy="1426212"/>
+                    </a:xfrm>
+                    <a:prstGeom prst="rect">
+                      <a:avLst/>
+                    </a:prstGeom>
+                  </pic:spPr>
+                </pic:pic>
+              </a:graphicData>
+            </a:graphic>
+          </wp:inline>
+        </w:drawing>
       </w:r>
     </w:p>
     <w:p>
@@ -1934,8 +2079,15 @@
     </w:p>
     <w:p/>
     <w:p/>
-    <w:p>
-      <w:r>
+    <w:p/>
+    <w:p/>
+    <w:p/>
+    <w:p/>
+    <w:p/>
+    <w:p/>
+    <w:p>
+      <w:r>
+        <w:lastRenderedPageBreak/>
         <w:t>//////////////////////////////////////////////////</w:t>
       </w:r>
     </w:p>
@@ -1960,10 +2112,55 @@
     </w:p>
     <w:p>
       <w:r>
+        <w:rPr>
+          <w:highlight w:val="yellow"/>
+        </w:rPr>
         <w:t>EXERCICE 1</w:t>
       </w:r>
       <w:r>
+        <w:rPr>
+          <w:highlight w:val="yellow"/>
+        </w:rPr>
         <w:t>(page6)</w:t>
+      </w:r>
+    </w:p>
+    <w:p>
+      <w:r>
+        <w:drawing>
+          <wp:inline distT="0" distB="0" distL="0" distR="0" wp14:anchorId="0E7DB550" wp14:editId="0A2430B6">
+            <wp:extent cx="2292824" cy="1889763"/>
+            <wp:effectExtent l="0" t="0" r="0" b="0"/>
+            <wp:docPr id="4" name="Image 4" descr="Une image contenant texte&#10;&#10;Description générée automatiquement"/>
+            <wp:cNvGraphicFramePr>
+              <a:graphicFrameLocks xmlns:a="http://schemas.openxmlformats.org/drawingml/2006/main" noChangeAspect="1"/>
+            </wp:cNvGraphicFramePr>
+            <a:graphic xmlns:a="http://schemas.openxmlformats.org/drawingml/2006/main">
+              <a:graphicData uri="http://schemas.openxmlformats.org/drawingml/2006/picture">
+                <pic:pic xmlns:pic="http://schemas.openxmlformats.org/drawingml/2006/picture">
+                  <pic:nvPicPr>
+                    <pic:cNvPr id="4" name="Image 4" descr="Une image contenant texte&#10;&#10;Description générée automatiquement"/>
+                    <pic:cNvPicPr/>
+                  </pic:nvPicPr>
+                  <pic:blipFill>
+                    <a:blip r:embed="rId8"/>
+                    <a:stretch>
+                      <a:fillRect/>
+                    </a:stretch>
+                  </pic:blipFill>
+                  <pic:spPr>
+                    <a:xfrm>
+                      <a:off x="0" y="0"/>
+                      <a:ext cx="2297975" cy="1894009"/>
+                    </a:xfrm>
+                    <a:prstGeom prst="rect">
+                      <a:avLst/>
+                    </a:prstGeom>
+                  </pic:spPr>
+                </pic:pic>
+              </a:graphicData>
+            </a:graphic>
+          </wp:inline>
+        </w:drawing>
       </w:r>
     </w:p>
     <w:p>
@@ -2085,8 +2282,8 @@
         <w:rPr>
           <w:rFonts w:asciiTheme="majorHAnsi" w:eastAsiaTheme="majorEastAsia" w:hAnsiTheme="majorHAnsi" w:cstheme="majorBidi"/>
           <w:i/>
-          <w:sz w:val="14"/>
-          <w:szCs w:val="14"/>
+          <w:sz w:val="16"/>
+          <w:szCs w:val="16"/>
         </w:rPr>
       </w:pPr>
       <m:oMath>
@@ -2096,8 +2293,8 @@
               <w:rPr>
                 <w:rFonts w:ascii="Cambria Math" w:hAnsi="Cambria Math"/>
                 <w:i/>
-                <w:sz w:val="14"/>
-                <w:szCs w:val="14"/>
+                <w:sz w:val="16"/>
+                <w:szCs w:val="16"/>
               </w:rPr>
             </m:ctrlPr>
           </m:sSubPr>
@@ -2105,8 +2302,8 @@
             <m:r>
               <w:rPr>
                 <w:rFonts w:ascii="Cambria Math" w:hAnsi="Cambria Math"/>
-                <w:sz w:val="14"/>
-                <w:szCs w:val="14"/>
+                <w:sz w:val="16"/>
+                <w:szCs w:val="16"/>
               </w:rPr>
               <m:t>t</m:t>
             </m:r>
@@ -2115,8 +2312,8 @@
             <m:r>
               <w:rPr>
                 <w:rFonts w:ascii="Cambria Math" w:hAnsi="Cambria Math"/>
-                <w:sz w:val="14"/>
-                <w:szCs w:val="14"/>
+                <w:sz w:val="16"/>
+                <w:szCs w:val="16"/>
               </w:rPr>
               <m:t>f1</m:t>
             </m:r>
@@ -2128,8 +2325,8 @@
               <w:rPr>
                 <w:rFonts w:ascii="Cambria Math" w:hAnsi="Cambria Math"/>
                 <w:i/>
-                <w:sz w:val="14"/>
-                <w:szCs w:val="14"/>
+                <w:sz w:val="16"/>
+                <w:szCs w:val="16"/>
               </w:rPr>
             </m:ctrlPr>
           </m:dPr>
@@ -2137,8 +2334,8 @@
             <m:r>
               <w:rPr>
                 <w:rFonts w:ascii="Cambria Math" w:hAnsi="Cambria Math"/>
-                <w:sz w:val="14"/>
-                <w:szCs w:val="14"/>
+                <w:sz w:val="16"/>
+                <w:szCs w:val="16"/>
               </w:rPr>
               <m:t>N</m:t>
             </m:r>
@@ -2147,8 +2344,8 @@
         <m:r>
           <w:rPr>
             <w:rFonts w:ascii="Cambria Math" w:hAnsi="Cambria Math"/>
-            <w:sz w:val="14"/>
-            <w:szCs w:val="14"/>
+            <w:sz w:val="16"/>
+            <w:szCs w:val="16"/>
           </w:rPr>
           <m:t>=2affectations+</m:t>
         </m:r>
@@ -2158,8 +2355,8 @@
               <w:rPr>
                 <w:rFonts w:ascii="Cambria Math" w:hAnsi="Cambria Math"/>
                 <w:i/>
-                <w:sz w:val="14"/>
-                <w:szCs w:val="14"/>
+                <w:sz w:val="16"/>
+                <w:szCs w:val="16"/>
               </w:rPr>
             </m:ctrlPr>
           </m:dPr>
@@ -2170,8 +2367,8 @@
                   <w:rPr>
                     <w:rFonts w:ascii="Cambria Math" w:hAnsi="Cambria Math"/>
                     <w:i/>
-                    <w:sz w:val="14"/>
-                    <w:szCs w:val="14"/>
+                    <w:sz w:val="16"/>
+                    <w:szCs w:val="16"/>
                   </w:rPr>
                 </m:ctrlPr>
               </m:dPr>
@@ -2179,8 +2376,8 @@
                 <m:r>
                   <w:rPr>
                     <w:rFonts w:ascii="Cambria Math" w:hAnsi="Cambria Math"/>
-                    <w:sz w:val="14"/>
-                    <w:szCs w:val="14"/>
+                    <w:sz w:val="16"/>
+                    <w:szCs w:val="16"/>
                   </w:rPr>
                   <m:t>nombreindexdutableau-1</m:t>
                 </m:r>
@@ -2189,8 +2386,8 @@
             <m:r>
               <w:rPr>
                 <w:rFonts w:ascii="Cambria Math" w:hAnsi="Cambria Math"/>
-                <w:sz w:val="14"/>
-                <w:szCs w:val="14"/>
+                <w:sz w:val="16"/>
+                <w:szCs w:val="16"/>
               </w:rPr>
               <m:t>×</m:t>
             </m:r>
@@ -2200,8 +2397,8 @@
                   <w:rPr>
                     <w:rFonts w:ascii="Cambria Math" w:hAnsi="Cambria Math"/>
                     <w:i/>
-                    <w:sz w:val="14"/>
-                    <w:szCs w:val="14"/>
+                    <w:sz w:val="16"/>
+                    <w:szCs w:val="16"/>
                   </w:rPr>
                 </m:ctrlPr>
               </m:dPr>
@@ -2209,8 +2406,8 @@
                 <m:r>
                   <w:rPr>
                     <w:rFonts w:ascii="Cambria Math" w:hAnsi="Cambria Math"/>
-                    <w:sz w:val="14"/>
-                    <w:szCs w:val="14"/>
+                    <w:sz w:val="16"/>
+                    <w:szCs w:val="16"/>
                   </w:rPr>
                   <m:t>1boucle+1condition+1affectation+1incrementation</m:t>
                 </m:r>
@@ -2221,8 +2418,8 @@
         <m:r>
           <w:rPr>
             <w:rFonts w:ascii="Cambria Math" w:eastAsiaTheme="majorEastAsia" w:hAnsi="Cambria Math" w:cstheme="majorBidi"/>
-            <w:sz w:val="14"/>
-            <w:szCs w:val="14"/>
+            <w:sz w:val="16"/>
+            <w:szCs w:val="16"/>
           </w:rPr>
           <m:t>+ 1retourne</m:t>
         </m:r>
@@ -2231,8 +2428,8 @@
         <w:rPr>
           <w:rFonts w:asciiTheme="majorHAnsi" w:eastAsiaTheme="majorEastAsia" w:hAnsiTheme="majorHAnsi" w:cstheme="majorBidi"/>
           <w:i/>
-          <w:sz w:val="14"/>
-          <w:szCs w:val="14"/>
+          <w:sz w:val="16"/>
+          <w:szCs w:val="16"/>
         </w:rPr>
         <w:t xml:space="preserve"> </w:t>
       </w:r>
@@ -2331,7 +2528,23 @@
                   <w:sz w:val="20"/>
                   <w:szCs w:val="20"/>
                 </w:rPr>
-                <m:t xml:space="preserve">              </m:t>
+                <m:t xml:space="preserve">           </m:t>
+              </m:r>
+              <m:r>
+                <w:rPr>
+                  <w:rFonts w:ascii="Cambria Math" w:hAnsi="Cambria Math"/>
+                  <w:sz w:val="20"/>
+                  <w:szCs w:val="20"/>
+                </w:rPr>
+                <m:t xml:space="preserve">        </m:t>
+              </m:r>
+              <m:r>
+                <w:rPr>
+                  <w:rFonts w:ascii="Cambria Math" w:hAnsi="Cambria Math"/>
+                  <w:sz w:val="20"/>
+                  <w:szCs w:val="20"/>
+                </w:rPr>
+                <m:t xml:space="preserve">   </m:t>
               </m:r>
               <m:d>
                 <m:dPr>
@@ -2480,7 +2693,23 @@
               <w:sz w:val="20"/>
               <w:szCs w:val="20"/>
             </w:rPr>
-            <m:t xml:space="preserve">=    3         +                     </m:t>
+            <m:t xml:space="preserve">=    3         +               </m:t>
+          </m:r>
+          <m:r>
+            <w:rPr>
+              <w:rFonts w:ascii="Cambria Math" w:hAnsi="Cambria Math"/>
+              <w:sz w:val="20"/>
+              <w:szCs w:val="20"/>
+            </w:rPr>
+            <m:t xml:space="preserve">     </m:t>
+          </m:r>
+          <m:r>
+            <w:rPr>
+              <w:rFonts w:ascii="Cambria Math" w:hAnsi="Cambria Math"/>
+              <w:sz w:val="20"/>
+              <w:szCs w:val="20"/>
+            </w:rPr>
+            <m:t xml:space="preserve">      </m:t>
           </m:r>
           <m:d>
             <m:dPr>
@@ -6551,6 +6780,139 @@
       </w:pPr>
     </w:p>
     <w:p>
+      <w:pPr>
+        <w:rPr>
+          <w:rFonts w:eastAsiaTheme="minorEastAsia"/>
+        </w:rPr>
+      </w:pPr>
+    </w:p>
+    <w:p>
+      <w:pPr>
+        <w:rPr>
+          <w:rFonts w:eastAsiaTheme="minorEastAsia"/>
+        </w:rPr>
+      </w:pPr>
+    </w:p>
+    <w:p>
+      <w:pPr>
+        <w:rPr>
+          <w:rFonts w:eastAsiaTheme="minorEastAsia"/>
+        </w:rPr>
+      </w:pPr>
+    </w:p>
+    <w:p>
+      <w:pPr>
+        <w:rPr>
+          <w:rFonts w:eastAsiaTheme="minorEastAsia"/>
+        </w:rPr>
+      </w:pPr>
+    </w:p>
+    <w:p>
+      <w:pPr>
+        <w:rPr>
+          <w:rFonts w:eastAsiaTheme="minorEastAsia"/>
+        </w:rPr>
+      </w:pPr>
+    </w:p>
+    <w:p>
+      <w:pPr>
+        <w:rPr>
+          <w:rFonts w:eastAsiaTheme="minorEastAsia"/>
+        </w:rPr>
+      </w:pPr>
+    </w:p>
+    <w:p>
+      <w:pPr>
+        <w:rPr>
+          <w:rFonts w:eastAsiaTheme="minorEastAsia"/>
+        </w:rPr>
+      </w:pPr>
+    </w:p>
+    <w:p>
+      <w:pPr>
+        <w:rPr>
+          <w:rFonts w:eastAsiaTheme="minorEastAsia"/>
+        </w:rPr>
+      </w:pPr>
+    </w:p>
+    <w:p>
+      <w:pPr>
+        <w:rPr>
+          <w:rFonts w:eastAsiaTheme="minorEastAsia"/>
+        </w:rPr>
+      </w:pPr>
+    </w:p>
+    <w:p>
+      <w:pPr>
+        <w:rPr>
+          <w:rFonts w:eastAsiaTheme="minorEastAsia"/>
+        </w:rPr>
+      </w:pPr>
+    </w:p>
+    <w:p>
+      <w:pPr>
+        <w:rPr>
+          <w:rFonts w:eastAsiaTheme="minorEastAsia"/>
+        </w:rPr>
+      </w:pPr>
+    </w:p>
+    <w:p>
+      <w:pPr>
+        <w:rPr>
+          <w:rFonts w:eastAsiaTheme="minorEastAsia"/>
+        </w:rPr>
+      </w:pPr>
+    </w:p>
+    <w:p>
+      <w:pPr>
+        <w:rPr>
+          <w:rFonts w:eastAsiaTheme="minorEastAsia"/>
+        </w:rPr>
+      </w:pPr>
+    </w:p>
+    <w:p>
+      <w:pPr>
+        <w:rPr>
+          <w:rFonts w:eastAsiaTheme="minorEastAsia"/>
+        </w:rPr>
+      </w:pPr>
+    </w:p>
+    <w:p>
+      <w:pPr>
+        <w:rPr>
+          <w:rFonts w:eastAsiaTheme="minorEastAsia"/>
+        </w:rPr>
+      </w:pPr>
+    </w:p>
+    <w:p>
+      <w:pPr>
+        <w:rPr>
+          <w:rFonts w:eastAsiaTheme="minorEastAsia"/>
+        </w:rPr>
+      </w:pPr>
+    </w:p>
+    <w:p>
+      <w:pPr>
+        <w:rPr>
+          <w:rFonts w:eastAsiaTheme="minorEastAsia"/>
+        </w:rPr>
+      </w:pPr>
+    </w:p>
+    <w:p>
+      <w:pPr>
+        <w:rPr>
+          <w:rFonts w:eastAsiaTheme="minorEastAsia"/>
+        </w:rPr>
+      </w:pPr>
+    </w:p>
+    <w:p>
+      <w:pPr>
+        <w:rPr>
+          <w:rFonts w:eastAsiaTheme="minorEastAsia"/>
+        </w:rPr>
+      </w:pPr>
+    </w:p>
+    <w:p>
       <w:r>
         <w:lastRenderedPageBreak/>
         <w:t>//////////////////////////////////////////////////</w:t>
@@ -6558,8 +6920,56 @@
     </w:p>
     <w:p>
       <w:r>
+        <w:rPr>
+          <w:highlight w:val="yellow"/>
+        </w:rPr>
         <w:t>EXERCICE 2</w:t>
       </w:r>
+      <w:r>
+        <w:rPr>
+          <w:highlight w:val="yellow"/>
+        </w:rPr>
+        <w:t xml:space="preserve"> (page7)</w:t>
+      </w:r>
+    </w:p>
+    <w:p>
+      <w:r>
+        <w:drawing>
+          <wp:inline distT="0" distB="0" distL="0" distR="0" wp14:anchorId="232B0E7E" wp14:editId="49ECC3F9">
+            <wp:extent cx="3875964" cy="1322305"/>
+            <wp:effectExtent l="0" t="0" r="0" b="0"/>
+            <wp:docPr id="5" name="Image 5" descr="Une image contenant texte&#10;&#10;Description générée automatiquement"/>
+            <wp:cNvGraphicFramePr>
+              <a:graphicFrameLocks xmlns:a="http://schemas.openxmlformats.org/drawingml/2006/main" noChangeAspect="1"/>
+            </wp:cNvGraphicFramePr>
+            <a:graphic xmlns:a="http://schemas.openxmlformats.org/drawingml/2006/main">
+              <a:graphicData uri="http://schemas.openxmlformats.org/drawingml/2006/picture">
+                <pic:pic xmlns:pic="http://schemas.openxmlformats.org/drawingml/2006/picture">
+                  <pic:nvPicPr>
+                    <pic:cNvPr id="5" name="Image 5" descr="Une image contenant texte&#10;&#10;Description générée automatiquement"/>
+                    <pic:cNvPicPr/>
+                  </pic:nvPicPr>
+                  <pic:blipFill>
+                    <a:blip r:embed="rId9"/>
+                    <a:stretch>
+                      <a:fillRect/>
+                    </a:stretch>
+                  </pic:blipFill>
+                  <pic:spPr>
+                    <a:xfrm>
+                      <a:off x="0" y="0"/>
+                      <a:ext cx="3898063" cy="1329844"/>
+                    </a:xfrm>
+                    <a:prstGeom prst="rect">
+                      <a:avLst/>
+                    </a:prstGeom>
+                  </pic:spPr>
+                </pic:pic>
+              </a:graphicData>
+            </a:graphic>
+          </wp:inline>
+        </w:drawing>
+      </w:r>
     </w:p>
     <w:p>
       <w:r>
@@ -6585,23 +6995,6 @@
         <w:t>Affiche les valeurs du tableau supérieur à « A » et qui sont entre l’index « i » et la fin du tableau</w:t>
       </w:r>
     </w:p>
-    <w:p>
-      <w:pPr>
-        <w:pStyle w:val="Titre4"/>
-        <w:rPr>
-          <w:rFonts w:eastAsiaTheme="minorEastAsia"/>
-        </w:rPr>
-      </w:pPr>
-    </w:p>
-    <w:p>
-      <w:pPr>
-        <w:pStyle w:val="Titre4"/>
-        <w:rPr>
-          <w:rFonts w:eastAsiaTheme="minorEastAsia"/>
-        </w:rPr>
-      </w:pPr>
-    </w:p>
-    <w:p/>
     <w:p>
       <w:pPr>
         <w:pStyle w:val="Titre4"/>
@@ -7952,13 +8345,14 @@
       </w:pPr>
     </w:p>
     <w:p/>
-    <w:p>
-      <w:r>
-        <w:t>/////////////////////////////////////////////////////</w:t>
-      </w:r>
-    </w:p>
-    <w:p>
-      <w:r>
+    <w:p/>
+    <w:p/>
+    <w:p/>
+    <w:p/>
+    <w:p/>
+    <w:p>
+      <w:r>
+        <w:lastRenderedPageBreak/>
         <w:t>//////////</w:t>
       </w:r>
       <w:r>
@@ -7967,13 +8361,61 @@
     </w:p>
     <w:p>
       <w:r>
+        <w:rPr>
+          <w:highlight w:val="yellow"/>
+        </w:rPr>
         <w:t>Exemple appel itératif (</w:t>
       </w:r>
       <w:r>
+        <w:rPr>
+          <w:highlight w:val="yellow"/>
+        </w:rPr>
         <w:t xml:space="preserve">bas de </w:t>
       </w:r>
       <w:r>
+        <w:rPr>
+          <w:highlight w:val="yellow"/>
+        </w:rPr>
         <w:t>page 10)</w:t>
+      </w:r>
+    </w:p>
+    <w:p>
+      <w:r>
+        <w:drawing>
+          <wp:inline distT="0" distB="0" distL="0" distR="0" wp14:anchorId="4020179C" wp14:editId="464D96B4">
+            <wp:extent cx="3814549" cy="893196"/>
+            <wp:effectExtent l="0" t="0" r="0" b="2540"/>
+            <wp:docPr id="6" name="Image 6" descr="Une image contenant texte&#10;&#10;Description générée automatiquement"/>
+            <wp:cNvGraphicFramePr>
+              <a:graphicFrameLocks xmlns:a="http://schemas.openxmlformats.org/drawingml/2006/main" noChangeAspect="1"/>
+            </wp:cNvGraphicFramePr>
+            <a:graphic xmlns:a="http://schemas.openxmlformats.org/drawingml/2006/main">
+              <a:graphicData uri="http://schemas.openxmlformats.org/drawingml/2006/picture">
+                <pic:pic xmlns:pic="http://schemas.openxmlformats.org/drawingml/2006/picture">
+                  <pic:nvPicPr>
+                    <pic:cNvPr id="6" name="Image 6" descr="Une image contenant texte&#10;&#10;Description générée automatiquement"/>
+                    <pic:cNvPicPr/>
+                  </pic:nvPicPr>
+                  <pic:blipFill>
+                    <a:blip r:embed="rId10"/>
+                    <a:stretch>
+                      <a:fillRect/>
+                    </a:stretch>
+                  </pic:blipFill>
+                  <pic:spPr>
+                    <a:xfrm>
+                      <a:off x="0" y="0"/>
+                      <a:ext cx="3849712" cy="901430"/>
+                    </a:xfrm>
+                    <a:prstGeom prst="rect">
+                      <a:avLst/>
+                    </a:prstGeom>
+                  </pic:spPr>
+                </pic:pic>
+              </a:graphicData>
+            </a:graphic>
+          </wp:inline>
+        </w:drawing>
       </w:r>
     </w:p>
     <w:p>
@@ -8321,15 +8763,15 @@
           <w:szCs w:val="20"/>
         </w:rPr>
       </w:pPr>
-      <w:r>
+    </w:p>
+    <w:p>
+      <w:pPr>
         <w:rPr>
           <w:rFonts w:eastAsiaTheme="minorEastAsia"/>
           <w:sz w:val="20"/>
           <w:szCs w:val="20"/>
         </w:rPr>
-        <w:lastRenderedPageBreak/>
-        <w:t>//////////////////////////////////////////////</w:t>
-      </w:r>
+      </w:pPr>
     </w:p>
     <w:p>
       <w:pPr>
@@ -8339,12 +8781,220 @@
           <w:szCs w:val="20"/>
         </w:rPr>
       </w:pPr>
-      <w:r>
+    </w:p>
+    <w:p>
+      <w:pPr>
         <w:rPr>
           <w:rFonts w:eastAsiaTheme="minorEastAsia"/>
           <w:sz w:val="20"/>
           <w:szCs w:val="20"/>
         </w:rPr>
+      </w:pPr>
+    </w:p>
+    <w:p>
+      <w:pPr>
+        <w:rPr>
+          <w:rFonts w:eastAsiaTheme="minorEastAsia"/>
+          <w:sz w:val="20"/>
+          <w:szCs w:val="20"/>
+        </w:rPr>
+      </w:pPr>
+    </w:p>
+    <w:p>
+      <w:pPr>
+        <w:rPr>
+          <w:rFonts w:eastAsiaTheme="minorEastAsia"/>
+          <w:sz w:val="20"/>
+          <w:szCs w:val="20"/>
+        </w:rPr>
+      </w:pPr>
+    </w:p>
+    <w:p>
+      <w:pPr>
+        <w:rPr>
+          <w:rFonts w:eastAsiaTheme="minorEastAsia"/>
+          <w:sz w:val="20"/>
+          <w:szCs w:val="20"/>
+        </w:rPr>
+      </w:pPr>
+    </w:p>
+    <w:p>
+      <w:pPr>
+        <w:rPr>
+          <w:rFonts w:eastAsiaTheme="minorEastAsia"/>
+          <w:sz w:val="20"/>
+          <w:szCs w:val="20"/>
+        </w:rPr>
+      </w:pPr>
+    </w:p>
+    <w:p>
+      <w:pPr>
+        <w:rPr>
+          <w:rFonts w:eastAsiaTheme="minorEastAsia"/>
+          <w:sz w:val="20"/>
+          <w:szCs w:val="20"/>
+        </w:rPr>
+      </w:pPr>
+    </w:p>
+    <w:p>
+      <w:pPr>
+        <w:rPr>
+          <w:rFonts w:eastAsiaTheme="minorEastAsia"/>
+          <w:sz w:val="20"/>
+          <w:szCs w:val="20"/>
+        </w:rPr>
+      </w:pPr>
+    </w:p>
+    <w:p>
+      <w:pPr>
+        <w:rPr>
+          <w:rFonts w:eastAsiaTheme="minorEastAsia"/>
+          <w:sz w:val="20"/>
+          <w:szCs w:val="20"/>
+        </w:rPr>
+      </w:pPr>
+    </w:p>
+    <w:p>
+      <w:pPr>
+        <w:rPr>
+          <w:rFonts w:eastAsiaTheme="minorEastAsia"/>
+          <w:sz w:val="20"/>
+          <w:szCs w:val="20"/>
+        </w:rPr>
+      </w:pPr>
+    </w:p>
+    <w:p>
+      <w:pPr>
+        <w:rPr>
+          <w:rFonts w:eastAsiaTheme="minorEastAsia"/>
+          <w:sz w:val="20"/>
+          <w:szCs w:val="20"/>
+        </w:rPr>
+      </w:pPr>
+    </w:p>
+    <w:p>
+      <w:pPr>
+        <w:rPr>
+          <w:rFonts w:eastAsiaTheme="minorEastAsia"/>
+          <w:sz w:val="20"/>
+          <w:szCs w:val="20"/>
+        </w:rPr>
+      </w:pPr>
+    </w:p>
+    <w:p>
+      <w:pPr>
+        <w:rPr>
+          <w:rFonts w:eastAsiaTheme="minorEastAsia"/>
+          <w:sz w:val="20"/>
+          <w:szCs w:val="20"/>
+        </w:rPr>
+      </w:pPr>
+    </w:p>
+    <w:p>
+      <w:pPr>
+        <w:rPr>
+          <w:rFonts w:eastAsiaTheme="minorEastAsia"/>
+          <w:sz w:val="20"/>
+          <w:szCs w:val="20"/>
+        </w:rPr>
+      </w:pPr>
+    </w:p>
+    <w:p>
+      <w:pPr>
+        <w:rPr>
+          <w:rFonts w:eastAsiaTheme="minorEastAsia"/>
+          <w:sz w:val="20"/>
+          <w:szCs w:val="20"/>
+        </w:rPr>
+      </w:pPr>
+    </w:p>
+    <w:p>
+      <w:pPr>
+        <w:rPr>
+          <w:rFonts w:eastAsiaTheme="minorEastAsia"/>
+          <w:sz w:val="20"/>
+          <w:szCs w:val="20"/>
+        </w:rPr>
+      </w:pPr>
+    </w:p>
+    <w:p>
+      <w:pPr>
+        <w:rPr>
+          <w:rFonts w:eastAsiaTheme="minorEastAsia"/>
+          <w:sz w:val="20"/>
+          <w:szCs w:val="20"/>
+        </w:rPr>
+      </w:pPr>
+    </w:p>
+    <w:p>
+      <w:pPr>
+        <w:rPr>
+          <w:rFonts w:eastAsiaTheme="minorEastAsia"/>
+          <w:sz w:val="20"/>
+          <w:szCs w:val="20"/>
+        </w:rPr>
+      </w:pPr>
+    </w:p>
+    <w:p>
+      <w:pPr>
+        <w:rPr>
+          <w:rFonts w:eastAsiaTheme="minorEastAsia"/>
+          <w:sz w:val="20"/>
+          <w:szCs w:val="20"/>
+        </w:rPr>
+      </w:pPr>
+    </w:p>
+    <w:p>
+      <w:pPr>
+        <w:rPr>
+          <w:rFonts w:eastAsiaTheme="minorEastAsia"/>
+          <w:sz w:val="20"/>
+          <w:szCs w:val="20"/>
+        </w:rPr>
+      </w:pPr>
+    </w:p>
+    <w:p>
+      <w:pPr>
+        <w:rPr>
+          <w:rFonts w:eastAsiaTheme="minorEastAsia"/>
+          <w:sz w:val="20"/>
+          <w:szCs w:val="20"/>
+        </w:rPr>
+      </w:pPr>
+    </w:p>
+    <w:p>
+      <w:pPr>
+        <w:rPr>
+          <w:rFonts w:eastAsiaTheme="minorEastAsia"/>
+          <w:sz w:val="20"/>
+          <w:szCs w:val="20"/>
+        </w:rPr>
+      </w:pPr>
+    </w:p>
+    <w:p>
+      <w:pPr>
+        <w:rPr>
+          <w:rFonts w:eastAsiaTheme="minorEastAsia"/>
+          <w:sz w:val="20"/>
+          <w:szCs w:val="20"/>
+        </w:rPr>
+      </w:pPr>
+    </w:p>
+    <w:p>
+      <w:pPr>
+        <w:rPr>
+          <w:rFonts w:eastAsiaTheme="minorEastAsia"/>
+          <w:sz w:val="20"/>
+          <w:szCs w:val="20"/>
+        </w:rPr>
+      </w:pPr>
+      <w:r>
+        <w:rPr>
+          <w:rFonts w:eastAsiaTheme="minorEastAsia"/>
+          <w:sz w:val="20"/>
+          <w:szCs w:val="20"/>
+        </w:rPr>
+        <w:lastRenderedPageBreak/>
         <w:t>/////////////////////////////////////////////</w:t>
       </w:r>
     </w:p>
@@ -8380,6 +9030,7 @@
           <w:rFonts w:eastAsiaTheme="minorEastAsia"/>
           <w:sz w:val="20"/>
           <w:szCs w:val="20"/>
+          <w:highlight w:val="yellow"/>
         </w:rPr>
         <w:t>EXERCICE 1</w:t>
       </w:r>
@@ -8388,8 +9039,60 @@
           <w:rFonts w:eastAsiaTheme="minorEastAsia"/>
           <w:sz w:val="20"/>
           <w:szCs w:val="20"/>
+          <w:highlight w:val="yellow"/>
         </w:rPr>
         <w:t>(page 12)</w:t>
+      </w:r>
+    </w:p>
+    <w:p>
+      <w:pPr>
+        <w:rPr>
+          <w:rFonts w:eastAsiaTheme="minorEastAsia"/>
+          <w:sz w:val="20"/>
+          <w:szCs w:val="20"/>
+        </w:rPr>
+      </w:pPr>
+      <w:r>
+        <w:rPr>
+          <w:rFonts w:eastAsiaTheme="minorEastAsia"/>
+          <w:sz w:val="20"/>
+          <w:szCs w:val="20"/>
+        </w:rPr>
+        <w:drawing>
+          <wp:inline distT="0" distB="0" distL="0" distR="0" wp14:anchorId="1EC3947C" wp14:editId="3C110204">
+            <wp:extent cx="4607158" cy="4039737"/>
+            <wp:effectExtent l="0" t="0" r="3175" b="0"/>
+            <wp:docPr id="7" name="Image 7" descr="Une image contenant texte&#10;&#10;Description générée automatiquement"/>
+            <wp:cNvGraphicFramePr>
+              <a:graphicFrameLocks xmlns:a="http://schemas.openxmlformats.org/drawingml/2006/main" noChangeAspect="1"/>
+            </wp:cNvGraphicFramePr>
+            <a:graphic xmlns:a="http://schemas.openxmlformats.org/drawingml/2006/main">
+              <a:graphicData uri="http://schemas.openxmlformats.org/drawingml/2006/picture">
+                <pic:pic xmlns:pic="http://schemas.openxmlformats.org/drawingml/2006/picture">
+                  <pic:nvPicPr>
+                    <pic:cNvPr id="7" name="Image 7" descr="Une image contenant texte&#10;&#10;Description générée automatiquement"/>
+                    <pic:cNvPicPr/>
+                  </pic:nvPicPr>
+                  <pic:blipFill>
+                    <a:blip r:embed="rId11"/>
+                    <a:stretch>
+                      <a:fillRect/>
+                    </a:stretch>
+                  </pic:blipFill>
+                  <pic:spPr>
+                    <a:xfrm>
+                      <a:off x="0" y="0"/>
+                      <a:ext cx="4619519" cy="4050575"/>
+                    </a:xfrm>
+                    <a:prstGeom prst="rect">
+                      <a:avLst/>
+                    </a:prstGeom>
+                  </pic:spPr>
+                </pic:pic>
+              </a:graphicData>
+            </a:graphic>
+          </wp:inline>
+        </w:drawing>
       </w:r>
     </w:p>
     <w:p>
@@ -9335,6 +10038,7 @@
     <w:p>
       <w:pPr>
         <w:rPr>
+          <w:rFonts w:eastAsiaTheme="minorEastAsia"/>
           <w:sz w:val="20"/>
           <w:szCs w:val="20"/>
         </w:rPr>
@@ -9411,12 +10115,21 @@
     </w:p>
     <w:p>
       <w:pPr>
+        <w:rPr>
+          <w:sz w:val="20"/>
+          <w:szCs w:val="20"/>
+        </w:rPr>
+      </w:pPr>
+    </w:p>
+    <w:p>
+      <w:pPr>
         <w:pStyle w:val="Titre4"/>
       </w:pPr>
       <w:r>
         <w:rPr>
           <w:rFonts w:eastAsiaTheme="minorEastAsia"/>
         </w:rPr>
+        <w:lastRenderedPageBreak/>
         <w:t xml:space="preserve">Mesure de la complexité </w:t>
       </w:r>
       <w:r>
@@ -10429,35 +11142,9 @@
     </w:p>
     <w:p>
       <w:pPr>
-        <w:rPr>
-          <w:sz w:val="20"/>
-          <w:szCs w:val="20"/>
-        </w:rPr>
-      </w:pPr>
-    </w:p>
-    <w:p>
-      <w:pPr>
-        <w:rPr>
-          <w:sz w:val="20"/>
-          <w:szCs w:val="20"/>
-        </w:rPr>
-      </w:pPr>
-    </w:p>
-    <w:p>
-      <w:pPr>
-        <w:rPr>
-          <w:sz w:val="20"/>
-          <w:szCs w:val="20"/>
-        </w:rPr>
-      </w:pPr>
-    </w:p>
-    <w:p/>
-    <w:p>
-      <w:pPr>
         <w:pStyle w:val="Titre4"/>
       </w:pPr>
       <w:r>
-        <w:lastRenderedPageBreak/>
         <w:t xml:space="preserve">Mesure de la complexité de </w:t>
       </w:r>
       <w:r>
@@ -12593,14 +13280,15 @@
           <w:szCs w:val="20"/>
         </w:rPr>
       </w:pPr>
-      <w:r>
+    </w:p>
+    <w:p>
+      <w:pPr>
         <w:rPr>
           <w:rFonts w:eastAsiaTheme="minorEastAsia"/>
           <w:sz w:val="20"/>
           <w:szCs w:val="20"/>
         </w:rPr>
-        <w:t>/////////////////////////////////////////////</w:t>
-      </w:r>
+      </w:pPr>
     </w:p>
     <w:p>
       <w:pPr>
@@ -12610,21 +13298,137 @@
           <w:szCs w:val="20"/>
         </w:rPr>
       </w:pPr>
-      <w:r>
+    </w:p>
+    <w:p>
+      <w:pPr>
         <w:rPr>
           <w:rFonts w:eastAsiaTheme="minorEastAsia"/>
           <w:sz w:val="20"/>
           <w:szCs w:val="20"/>
         </w:rPr>
-        <w:t>EXERCICE 2</w:t>
-      </w:r>
-      <w:r>
+      </w:pPr>
+    </w:p>
+    <w:p>
+      <w:pPr>
         <w:rPr>
           <w:rFonts w:eastAsiaTheme="minorEastAsia"/>
           <w:sz w:val="20"/>
           <w:szCs w:val="20"/>
         </w:rPr>
+      </w:pPr>
+    </w:p>
+    <w:p>
+      <w:pPr>
+        <w:rPr>
+          <w:rFonts w:eastAsiaTheme="minorEastAsia"/>
+          <w:sz w:val="20"/>
+          <w:szCs w:val="20"/>
+        </w:rPr>
+      </w:pPr>
+    </w:p>
+    <w:p>
+      <w:pPr>
+        <w:rPr>
+          <w:rFonts w:eastAsiaTheme="minorEastAsia"/>
+          <w:sz w:val="20"/>
+          <w:szCs w:val="20"/>
+        </w:rPr>
+      </w:pPr>
+    </w:p>
+    <w:p>
+      <w:pPr>
+        <w:rPr>
+          <w:rFonts w:eastAsiaTheme="minorEastAsia"/>
+          <w:sz w:val="20"/>
+          <w:szCs w:val="20"/>
+        </w:rPr>
+      </w:pPr>
+      <w:r>
+        <w:rPr>
+          <w:rFonts w:eastAsiaTheme="minorEastAsia"/>
+          <w:sz w:val="20"/>
+          <w:szCs w:val="20"/>
+        </w:rPr>
+        <w:lastRenderedPageBreak/>
+        <w:t>/////////////////////////////////////////////</w:t>
+      </w:r>
+    </w:p>
+    <w:p>
+      <w:pPr>
+        <w:rPr>
+          <w:rFonts w:eastAsiaTheme="minorEastAsia"/>
+          <w:sz w:val="20"/>
+          <w:szCs w:val="20"/>
+        </w:rPr>
+      </w:pPr>
+      <w:r>
+        <w:rPr>
+          <w:rFonts w:eastAsiaTheme="minorEastAsia"/>
+          <w:sz w:val="20"/>
+          <w:szCs w:val="20"/>
+          <w:highlight w:val="yellow"/>
+        </w:rPr>
+        <w:t>EXERCICE 2</w:t>
+      </w:r>
+      <w:r>
+        <w:rPr>
+          <w:rFonts w:eastAsiaTheme="minorEastAsia"/>
+          <w:sz w:val="20"/>
+          <w:szCs w:val="20"/>
+          <w:highlight w:val="yellow"/>
+        </w:rPr>
         <w:t>(page14)</w:t>
+      </w:r>
+    </w:p>
+    <w:p>
+      <w:pPr>
+        <w:rPr>
+          <w:rFonts w:eastAsiaTheme="minorEastAsia"/>
+          <w:sz w:val="20"/>
+          <w:szCs w:val="20"/>
+        </w:rPr>
+      </w:pPr>
+      <w:r>
+        <w:rPr>
+          <w:rFonts w:eastAsiaTheme="minorEastAsia"/>
+          <w:sz w:val="20"/>
+          <w:szCs w:val="20"/>
+        </w:rPr>
+        <w:drawing>
+          <wp:inline distT="0" distB="0" distL="0" distR="0" wp14:anchorId="348CE15F" wp14:editId="757C4F7F">
+            <wp:extent cx="3971499" cy="1828800"/>
+            <wp:effectExtent l="0" t="0" r="0" b="0"/>
+            <wp:docPr id="8" name="Image 8" descr="Une image contenant texte&#10;&#10;Description générée automatiquement"/>
+            <wp:cNvGraphicFramePr>
+              <a:graphicFrameLocks xmlns:a="http://schemas.openxmlformats.org/drawingml/2006/main" noChangeAspect="1"/>
+            </wp:cNvGraphicFramePr>
+            <a:graphic xmlns:a="http://schemas.openxmlformats.org/drawingml/2006/main">
+              <a:graphicData uri="http://schemas.openxmlformats.org/drawingml/2006/picture">
+                <pic:pic xmlns:pic="http://schemas.openxmlformats.org/drawingml/2006/picture">
+                  <pic:nvPicPr>
+                    <pic:cNvPr id="8" name="Image 8" descr="Une image contenant texte&#10;&#10;Description générée automatiquement"/>
+                    <pic:cNvPicPr/>
+                  </pic:nvPicPr>
+                  <pic:blipFill>
+                    <a:blip r:embed="rId12"/>
+                    <a:stretch>
+                      <a:fillRect/>
+                    </a:stretch>
+                  </pic:blipFill>
+                  <pic:spPr>
+                    <a:xfrm>
+                      <a:off x="0" y="0"/>
+                      <a:ext cx="3988756" cy="1836746"/>
+                    </a:xfrm>
+                    <a:prstGeom prst="rect">
+                      <a:avLst/>
+                    </a:prstGeom>
+                  </pic:spPr>
+                </pic:pic>
+              </a:graphicData>
+            </a:graphic>
+          </wp:inline>
+        </w:drawing>
       </w:r>
     </w:p>
     <w:p>
@@ -13458,8 +14262,6 @@
         </m:oMath>
       </m:oMathPara>
     </w:p>
-    <w:p/>
-    <w:p/>
     <w:p>
       <w:pPr>
         <w:pStyle w:val="Titre4"/>
@@ -13468,7 +14270,6 @@
         <w:rPr>
           <w:rFonts w:eastAsiaTheme="minorEastAsia"/>
         </w:rPr>
-        <w:lastRenderedPageBreak/>
         <w:t xml:space="preserve">Mesure de la complexité </w:t>
       </w:r>
       <w:r>
@@ -14537,6 +15338,13 @@
       </m:oMathPara>
     </w:p>
     <w:p>
+      <w:pPr>
+        <w:rPr>
+          <w:rFonts w:eastAsiaTheme="minorEastAsia"/>
+          <w:sz w:val="20"/>
+          <w:szCs w:val="20"/>
+        </w:rPr>
+      </w:pPr>
       <m:oMathPara>
         <m:oMathParaPr>
           <m:jc m:val="left"/>
@@ -14615,6 +15423,7 @@
         </m:oMath>
       </m:oMathPara>
     </w:p>
+    <w:p/>
     <w:p>
       <w:pPr>
         <w:pStyle w:val="Titre4"/>
@@ -14623,6 +15432,7 @@
         <w:rPr>
           <w:rFonts w:eastAsiaTheme="minorEastAsia"/>
         </w:rPr>
+        <w:lastRenderedPageBreak/>
         <w:t xml:space="preserve">Mesure de la complexité </w:t>
       </w:r>
       <w:r>
@@ -15246,6 +16056,34 @@
       </m:oMathPara>
     </w:p>
     <w:p/>
+    <w:p/>
+    <w:p/>
+    <w:p/>
+    <w:p/>
+    <w:p/>
+    <w:p/>
+    <w:p/>
+    <w:p/>
+    <w:p/>
+    <w:p/>
+    <w:p/>
+    <w:p/>
+    <w:p/>
+    <w:p/>
+    <w:p/>
+    <w:p/>
+    <w:p/>
+    <w:p/>
+    <w:p/>
+    <w:p/>
+    <w:p/>
+    <w:p/>
+    <w:p/>
+    <w:p/>
+    <w:p/>
+    <w:p/>
+    <w:p/>
+    <w:p/>
     <w:p>
       <w:pPr>
         <w:rPr>
@@ -15260,6 +16098,7 @@
           <w:sz w:val="20"/>
           <w:szCs w:val="20"/>
         </w:rPr>
+        <w:lastRenderedPageBreak/>
         <w:t>/////////////////////////////////////////////</w:t>
       </w:r>
     </w:p>
@@ -15276,8 +16115,60 @@
           <w:rFonts w:eastAsiaTheme="minorEastAsia"/>
           <w:sz w:val="20"/>
           <w:szCs w:val="20"/>
+          <w:highlight w:val="yellow"/>
         </w:rPr>
         <w:t>EXERCICE 3(page15)</w:t>
+      </w:r>
+    </w:p>
+    <w:p>
+      <w:pPr>
+        <w:rPr>
+          <w:rFonts w:eastAsiaTheme="minorEastAsia"/>
+          <w:sz w:val="20"/>
+          <w:szCs w:val="20"/>
+        </w:rPr>
+      </w:pPr>
+      <w:r>
+        <w:rPr>
+          <w:rFonts w:eastAsiaTheme="minorEastAsia"/>
+          <w:sz w:val="20"/>
+          <w:szCs w:val="20"/>
+        </w:rPr>
+        <w:drawing>
+          <wp:inline distT="0" distB="0" distL="0" distR="0" wp14:anchorId="0E4B065E" wp14:editId="56E56483">
+            <wp:extent cx="4767660" cy="2367886"/>
+            <wp:effectExtent l="0" t="0" r="0" b="0"/>
+            <wp:docPr id="9" name="Image 9" descr="Une image contenant texte&#10;&#10;Description générée automatiquement"/>
+            <wp:cNvGraphicFramePr>
+              <a:graphicFrameLocks xmlns:a="http://schemas.openxmlformats.org/drawingml/2006/main" noChangeAspect="1"/>
+            </wp:cNvGraphicFramePr>
+            <a:graphic xmlns:a="http://schemas.openxmlformats.org/drawingml/2006/main">
+              <a:graphicData uri="http://schemas.openxmlformats.org/drawingml/2006/picture">
+                <pic:pic xmlns:pic="http://schemas.openxmlformats.org/drawingml/2006/picture">
+                  <pic:nvPicPr>
+                    <pic:cNvPr id="9" name="Image 9" descr="Une image contenant texte&#10;&#10;Description générée automatiquement"/>
+                    <pic:cNvPicPr/>
+                  </pic:nvPicPr>
+                  <pic:blipFill>
+                    <a:blip r:embed="rId13"/>
+                    <a:stretch>
+                      <a:fillRect/>
+                    </a:stretch>
+                  </pic:blipFill>
+                  <pic:spPr>
+                    <a:xfrm>
+                      <a:off x="0" y="0"/>
+                      <a:ext cx="4794299" cy="2381116"/>
+                    </a:xfrm>
+                    <a:prstGeom prst="rect">
+                      <a:avLst/>
+                    </a:prstGeom>
+                  </pic:spPr>
+                </pic:pic>
+              </a:graphicData>
+            </a:graphic>
+          </wp:inline>
+        </w:drawing>
       </w:r>
     </w:p>
     <w:p>
@@ -15934,16 +16825,6 @@
         </m:oMath>
       </m:oMathPara>
     </w:p>
-    <w:p>
-      <w:pPr>
-        <w:rPr>
-          <w:rFonts w:eastAsiaTheme="minorEastAsia"/>
-          <w:sz w:val="20"/>
-          <w:szCs w:val="20"/>
-        </w:rPr>
-      </w:pPr>
-    </w:p>
-    <w:p/>
     <w:p>
       <w:pPr>
         <w:pStyle w:val="Titre4"/>

</xml_diff>